<commit_message>
vídeo integrado com IA
</commit_message>
<xml_diff>
--- a/modelo.docx
+++ b/modelo.docx
@@ -3,6 +3,13 @@
 <w:document xmlns:wpc="http://schemas.microsoft.com/office/word/2010/wordprocessingCanvas" xmlns:cx="http://schemas.microsoft.com/office/drawing/2014/chartex" xmlns:cx1="http://schemas.microsoft.com/office/drawing/2015/9/8/chartex" xmlns:cx2="http://schemas.microsoft.com/office/drawing/2015/10/21/chartex" xmlns:cx3="http://schemas.microsoft.com/office/drawing/2016/5/9/chartex" xmlns:cx4="http://schemas.microsoft.com/office/drawing/2016/5/10/chartex" xmlns:cx5="http://schemas.microsoft.com/office/drawing/2016/5/11/chartex" xmlns:cx6="http://schemas.microsoft.com/office/drawing/2016/5/12/chartex" xmlns:cx7="http://schemas.microsoft.com/office/drawing/2016/5/13/chartex" xmlns:cx8="http://schemas.microsoft.com/office/drawing/2016/5/14/chartex" xmlns:mc="http://schemas.openxmlformats.org/markup-compatibility/2006" xmlns:aink="http://schemas.microsoft.com/office/drawing/2016/ink" xmlns:am3d="http://schemas.microsoft.com/office/drawing/2017/model3d" xmlns:o="urn:schemas-microsoft-com:office:office" xmlns:oel="http://schemas.microsoft.com/office/2019/extlst" xmlns:r="http://schemas.openxmlformats.org/officeDocument/2006/relationships" xmlns:m="http://schemas.openxmlformats.org/officeDocument/2006/math" xmlns:v="urn:schemas-microsoft-com:vml" xmlns:wp14="http://schemas.microsoft.com/office/word/2010/wordprocessingDrawing" xmlns:wp="http://schemas.openxmlformats.org/drawingml/2006/wordprocessingDrawing" xmlns:w10="urn:schemas-microsoft-com:office:word" xmlns:w="http://schemas.openxmlformats.org/wordprocessingml/2006/main" xmlns:w14="http://schemas.microsoft.com/office/word/2010/wordml" xmlns:w15="http://schemas.microsoft.com/office/word/2012/wordml" xmlns:w16cex="http://schemas.microsoft.com/office/word/2018/wordml/cex" xmlns:w16cid="http://schemas.microsoft.com/office/word/2016/wordml/cid" xmlns:w16="http://schemas.microsoft.com/office/word/2018/wordml" xmlns:w16du="http://schemas.microsoft.com/office/word/2023/wordml/word16du" xmlns:w16sdtdh="http://schemas.microsoft.com/office/word/2020/wordml/sdtdatahash" xmlns:w16sdtfl="http://schemas.microsoft.com/office/word/2024/wordml/sdtformatlock" xmlns:w16se="http://schemas.microsoft.com/office/word/2015/wordml/symex" xmlns:wpg="http://schemas.microsoft.com/office/word/2010/wordprocessingGroup" xmlns:wpi="http://schemas.microsoft.com/office/word/2010/wordprocessingInk" xmlns:wne="http://schemas.microsoft.com/office/word/2006/wordml" xmlns:wps="http://schemas.microsoft.com/office/word/2010/wordprocessingShape" mc:Ignorable="w14 w15 w16se w16cid w16 w16cex w16sdtdh w16sdtfl w16du wp14">
   <w:body>
     <w:p>
+      <w:pPr>
+        <w:rPr>
+          <w:rFonts w:ascii="Arial" w:hAnsi="Arial" w:cs="Arial"/>
+          <w:sz w:val="24"/>
+          <w:szCs w:val="24"/>
+        </w:rPr>
+      </w:pPr>
       <w:r>
         <w:rPr>
           <w:noProof/>
@@ -74,19 +81,6 @@
           </mc:Fallback>
         </mc:AlternateContent>
       </w:r>
-    </w:p>
-    <w:p/>
-    <w:p/>
-    <w:p>
-      <w:pPr>
-        <w:spacing w:line="360" w:lineRule="auto"/>
-        <w:jc w:val="both"/>
-        <w:rPr>
-          <w:rFonts w:ascii="Arial" w:hAnsi="Arial" w:cs="Arial"/>
-          <w:sz w:val="24"/>
-          <w:szCs w:val="24"/>
-        </w:rPr>
-      </w:pPr>
       <w:r>
         <w:rPr>
           <w:rFonts w:ascii="Arial" w:hAnsi="Arial" w:cs="Arial"/>
@@ -277,8 +271,6 @@
     <w:p/>
     <w:p/>
     <w:sectPr>
-      <w:headerReference w:type="default" r:id="rId7"/>
-      <w:footerReference w:type="default" r:id="rId8"/>
       <w:pgSz w:w="11906" w:h="16838"/>
       <w:pgMar w:top="1417" w:right="1701" w:bottom="1417" w:left="1701" w:header="708" w:footer="708" w:gutter="0"/>
       <w:cols w:space="708"/>
@@ -313,80 +305,6 @@
 </w:endnotes>
 </file>
 
-<file path=word/footer1.xml><?xml version="1.0" encoding="utf-8"?>
-<w:ftr xmlns:wpc="http://schemas.microsoft.com/office/word/2010/wordprocessingCanvas" xmlns:cx="http://schemas.microsoft.com/office/drawing/2014/chartex" xmlns:cx1="http://schemas.microsoft.com/office/drawing/2015/9/8/chartex" xmlns:cx2="http://schemas.microsoft.com/office/drawing/2015/10/21/chartex" xmlns:cx3="http://schemas.microsoft.com/office/drawing/2016/5/9/chartex" xmlns:cx4="http://schemas.microsoft.com/office/drawing/2016/5/10/chartex" xmlns:cx5="http://schemas.microsoft.com/office/drawing/2016/5/11/chartex" xmlns:cx6="http://schemas.microsoft.com/office/drawing/2016/5/12/chartex" xmlns:cx7="http://schemas.microsoft.com/office/drawing/2016/5/13/chartex" xmlns:cx8="http://schemas.microsoft.com/office/drawing/2016/5/14/chartex" xmlns:mc="http://schemas.openxmlformats.org/markup-compatibility/2006" xmlns:aink="http://schemas.microsoft.com/office/drawing/2016/ink" xmlns:am3d="http://schemas.microsoft.com/office/drawing/2017/model3d" xmlns:o="urn:schemas-microsoft-com:office:office" xmlns:oel="http://schemas.microsoft.com/office/2019/extlst" xmlns:r="http://schemas.openxmlformats.org/officeDocument/2006/relationships" xmlns:m="http://schemas.openxmlformats.org/officeDocument/2006/math" xmlns:v="urn:schemas-microsoft-com:vml" xmlns:wp14="http://schemas.microsoft.com/office/word/2010/wordprocessingDrawing" xmlns:wp="http://schemas.openxmlformats.org/drawingml/2006/wordprocessingDrawing" xmlns:w10="urn:schemas-microsoft-com:office:word" xmlns:w="http://schemas.openxmlformats.org/wordprocessingml/2006/main" xmlns:w14="http://schemas.microsoft.com/office/word/2010/wordml" xmlns:w15="http://schemas.microsoft.com/office/word/2012/wordml" xmlns:w16cex="http://schemas.microsoft.com/office/word/2018/wordml/cex" xmlns:w16cid="http://schemas.microsoft.com/office/word/2016/wordml/cid" xmlns:w16="http://schemas.microsoft.com/office/word/2018/wordml" xmlns:w16du="http://schemas.microsoft.com/office/word/2023/wordml/word16du" xmlns:w16sdtdh="http://schemas.microsoft.com/office/word/2020/wordml/sdtdatahash" xmlns:w16sdtfl="http://schemas.microsoft.com/office/word/2024/wordml/sdtformatlock" xmlns:w16se="http://schemas.microsoft.com/office/word/2015/wordml/symex" xmlns:wpg="http://schemas.microsoft.com/office/word/2010/wordprocessingGroup" xmlns:wpi="http://schemas.microsoft.com/office/word/2010/wordprocessingInk" xmlns:wne="http://schemas.microsoft.com/office/word/2006/wordml" xmlns:wps="http://schemas.microsoft.com/office/word/2010/wordprocessingShape" mc:Ignorable="w14 w15 w16se w16cid w16 w16cex w16sdtdh w16sdtfl w16du wp14">
-  <w:p>
-    <w:pPr>
-      <w:pStyle w:val="Rodap"/>
-    </w:pPr>
-    <w:r>
-      <w:rPr>
-        <w:noProof/>
-      </w:rPr>
-      <w:drawing>
-        <wp:anchor distT="0" distB="0" distL="114300" distR="114300" simplePos="0" relativeHeight="251661312" behindDoc="1" locked="0" layoutInCell="1" allowOverlap="1" wp14:anchorId="355532C9" wp14:editId="6CCD0765">
-          <wp:simplePos x="0" y="0"/>
-          <wp:positionH relativeFrom="page">
-            <wp:posOffset>133350</wp:posOffset>
-          </wp:positionH>
-          <wp:positionV relativeFrom="paragraph">
-            <wp:posOffset>-308610</wp:posOffset>
-          </wp:positionV>
-          <wp:extent cx="7298684" cy="910693"/>
-          <wp:effectExtent l="0" t="0" r="0" b="3810"/>
-          <wp:wrapNone/>
-          <wp:docPr id="213221595" name="Imagem 5" descr="Interface gráfica do usuário, Texto&#10;&#10;O conteúdo gerado por IA pode estar incorreto."/>
-          <wp:cNvGraphicFramePr>
-            <a:graphicFrameLocks xmlns:a="http://schemas.openxmlformats.org/drawingml/2006/main" noChangeAspect="1"/>
-          </wp:cNvGraphicFramePr>
-          <a:graphic xmlns:a="http://schemas.openxmlformats.org/drawingml/2006/main">
-            <a:graphicData uri="http://schemas.openxmlformats.org/drawingml/2006/picture">
-              <pic:pic xmlns:pic="http://schemas.openxmlformats.org/drawingml/2006/picture">
-                <pic:nvPicPr>
-                  <pic:cNvPr id="213221595" name="Imagem 5" descr="Interface gráfica do usuário, Texto&#10;&#10;O conteúdo gerado por IA pode estar incorreto."/>
-                  <pic:cNvPicPr>
-                    <a:picLocks noChangeAspect="1" noChangeArrowheads="1"/>
-                  </pic:cNvPicPr>
-                </pic:nvPicPr>
-                <pic:blipFill>
-                  <a:blip r:embed="rId1">
-                    <a:extLst>
-                      <a:ext uri="{28A0092B-C50C-407E-A947-70E740481C1C}">
-                        <a14:useLocalDpi xmlns:a14="http://schemas.microsoft.com/office/drawing/2010/main" val="0"/>
-                      </a:ext>
-                    </a:extLst>
-                  </a:blip>
-                  <a:srcRect/>
-                  <a:stretch>
-                    <a:fillRect/>
-                  </a:stretch>
-                </pic:blipFill>
-                <pic:spPr bwMode="auto">
-                  <a:xfrm>
-                    <a:off x="0" y="0"/>
-                    <a:ext cx="7298684" cy="910693"/>
-                  </a:xfrm>
-                  <a:prstGeom prst="rect">
-                    <a:avLst/>
-                  </a:prstGeom>
-                  <a:noFill/>
-                </pic:spPr>
-              </pic:pic>
-            </a:graphicData>
-          </a:graphic>
-          <wp14:sizeRelH relativeFrom="margin">
-            <wp14:pctWidth>0</wp14:pctWidth>
-          </wp14:sizeRelH>
-          <wp14:sizeRelV relativeFrom="margin">
-            <wp14:pctHeight>0</wp14:pctHeight>
-          </wp14:sizeRelV>
-        </wp:anchor>
-      </w:drawing>
-    </w:r>
-  </w:p>
-</w:ftr>
-</file>
-
 <file path=word/footnotes.xml><?xml version="1.0" encoding="utf-8"?>
 <w:footnotes xmlns:wpc="http://schemas.microsoft.com/office/word/2010/wordprocessingCanvas" xmlns:cx="http://schemas.microsoft.com/office/drawing/2014/chartex" xmlns:cx1="http://schemas.microsoft.com/office/drawing/2015/9/8/chartex" xmlns:cx2="http://schemas.microsoft.com/office/drawing/2015/10/21/chartex" xmlns:cx3="http://schemas.microsoft.com/office/drawing/2016/5/9/chartex" xmlns:cx4="http://schemas.microsoft.com/office/drawing/2016/5/10/chartex" xmlns:cx5="http://schemas.microsoft.com/office/drawing/2016/5/11/chartex" xmlns:cx6="http://schemas.microsoft.com/office/drawing/2016/5/12/chartex" xmlns:cx7="http://schemas.microsoft.com/office/drawing/2016/5/13/chartex" xmlns:cx8="http://schemas.microsoft.com/office/drawing/2016/5/14/chartex" xmlns:mc="http://schemas.openxmlformats.org/markup-compatibility/2006" xmlns:aink="http://schemas.microsoft.com/office/drawing/2016/ink" xmlns:am3d="http://schemas.microsoft.com/office/drawing/2017/model3d" xmlns:o="urn:schemas-microsoft-com:office:office" xmlns:oel="http://schemas.microsoft.com/office/2019/extlst" xmlns:r="http://schemas.openxmlformats.org/officeDocument/2006/relationships" xmlns:m="http://schemas.openxmlformats.org/officeDocument/2006/math" xmlns:v="urn:schemas-microsoft-com:vml" xmlns:wp14="http://schemas.microsoft.com/office/word/2010/wordprocessingDrawing" xmlns:wp="http://schemas.openxmlformats.org/drawingml/2006/wordprocessingDrawing" xmlns:w10="urn:schemas-microsoft-com:office:word" xmlns:w="http://schemas.openxmlformats.org/wordprocessingml/2006/main" xmlns:w14="http://schemas.microsoft.com/office/word/2010/wordml" xmlns:w15="http://schemas.microsoft.com/office/word/2012/wordml" xmlns:w16cex="http://schemas.microsoft.com/office/word/2018/wordml/cex" xmlns:w16cid="http://schemas.microsoft.com/office/word/2016/wordml/cid" xmlns:w16="http://schemas.microsoft.com/office/word/2018/wordml" xmlns:w16du="http://schemas.microsoft.com/office/word/2023/wordml/word16du" xmlns:w16sdtdh="http://schemas.microsoft.com/office/word/2020/wordml/sdtdatahash" xmlns:w16sdtfl="http://schemas.microsoft.com/office/word/2024/wordml/sdtformatlock" xmlns:w16se="http://schemas.microsoft.com/office/word/2015/wordml/symex" xmlns:wpg="http://schemas.microsoft.com/office/word/2010/wordprocessingGroup" xmlns:wpi="http://schemas.microsoft.com/office/word/2010/wordprocessingInk" xmlns:wne="http://schemas.microsoft.com/office/word/2006/wordml" xmlns:wps="http://schemas.microsoft.com/office/word/2010/wordprocessingShape" mc:Ignorable="w14 w15 w16se w16cid w16 w16cex w16sdtdh w16sdtfl w16du wp14">
   <w:footnote w:type="separator" w:id="-1">
@@ -410,80 +328,6 @@
     </w:p>
   </w:footnote>
 </w:footnotes>
-</file>
-
-<file path=word/header1.xml><?xml version="1.0" encoding="utf-8"?>
-<w:hdr xmlns:wpc="http://schemas.microsoft.com/office/word/2010/wordprocessingCanvas" xmlns:cx="http://schemas.microsoft.com/office/drawing/2014/chartex" xmlns:cx1="http://schemas.microsoft.com/office/drawing/2015/9/8/chartex" xmlns:cx2="http://schemas.microsoft.com/office/drawing/2015/10/21/chartex" xmlns:cx3="http://schemas.microsoft.com/office/drawing/2016/5/9/chartex" xmlns:cx4="http://schemas.microsoft.com/office/drawing/2016/5/10/chartex" xmlns:cx5="http://schemas.microsoft.com/office/drawing/2016/5/11/chartex" xmlns:cx6="http://schemas.microsoft.com/office/drawing/2016/5/12/chartex" xmlns:cx7="http://schemas.microsoft.com/office/drawing/2016/5/13/chartex" xmlns:cx8="http://schemas.microsoft.com/office/drawing/2016/5/14/chartex" xmlns:mc="http://schemas.openxmlformats.org/markup-compatibility/2006" xmlns:aink="http://schemas.microsoft.com/office/drawing/2016/ink" xmlns:am3d="http://schemas.microsoft.com/office/drawing/2017/model3d" xmlns:o="urn:schemas-microsoft-com:office:office" xmlns:oel="http://schemas.microsoft.com/office/2019/extlst" xmlns:r="http://schemas.openxmlformats.org/officeDocument/2006/relationships" xmlns:m="http://schemas.openxmlformats.org/officeDocument/2006/math" xmlns:v="urn:schemas-microsoft-com:vml" xmlns:wp14="http://schemas.microsoft.com/office/word/2010/wordprocessingDrawing" xmlns:wp="http://schemas.openxmlformats.org/drawingml/2006/wordprocessingDrawing" xmlns:w10="urn:schemas-microsoft-com:office:word" xmlns:w="http://schemas.openxmlformats.org/wordprocessingml/2006/main" xmlns:w14="http://schemas.microsoft.com/office/word/2010/wordml" xmlns:w15="http://schemas.microsoft.com/office/word/2012/wordml" xmlns:w16cex="http://schemas.microsoft.com/office/word/2018/wordml/cex" xmlns:w16cid="http://schemas.microsoft.com/office/word/2016/wordml/cid" xmlns:w16="http://schemas.microsoft.com/office/word/2018/wordml" xmlns:w16du="http://schemas.microsoft.com/office/word/2023/wordml/word16du" xmlns:w16sdtdh="http://schemas.microsoft.com/office/word/2020/wordml/sdtdatahash" xmlns:w16sdtfl="http://schemas.microsoft.com/office/word/2024/wordml/sdtformatlock" xmlns:w16se="http://schemas.microsoft.com/office/word/2015/wordml/symex" xmlns:wpg="http://schemas.microsoft.com/office/word/2010/wordprocessingGroup" xmlns:wpi="http://schemas.microsoft.com/office/word/2010/wordprocessingInk" xmlns:wne="http://schemas.microsoft.com/office/word/2006/wordml" xmlns:wps="http://schemas.microsoft.com/office/word/2010/wordprocessingShape" mc:Ignorable="w14 w15 w16se w16cid w16 w16cex w16sdtdh w16sdtfl w16du wp14">
-  <w:p>
-    <w:pPr>
-      <w:pStyle w:val="Cabealho"/>
-    </w:pPr>
-    <w:r>
-      <w:rPr>
-        <w:noProof/>
-      </w:rPr>
-      <w:drawing>
-        <wp:anchor distT="0" distB="0" distL="114300" distR="114300" simplePos="0" relativeHeight="251663360" behindDoc="1" locked="0" layoutInCell="1" allowOverlap="1" wp14:anchorId="7CEFA317" wp14:editId="47AB45D1">
-          <wp:simplePos x="0" y="0"/>
-          <wp:positionH relativeFrom="page">
-            <wp:posOffset>171450</wp:posOffset>
-          </wp:positionH>
-          <wp:positionV relativeFrom="paragraph">
-            <wp:posOffset>-362585</wp:posOffset>
-          </wp:positionV>
-          <wp:extent cx="7298684" cy="910693"/>
-          <wp:effectExtent l="0" t="0" r="0" b="3810"/>
-          <wp:wrapNone/>
-          <wp:docPr id="1311422423" name="Imagem 5" descr="Interface gráfica do usuário, Texto&#10;&#10;O conteúdo gerado por IA pode estar incorreto."/>
-          <wp:cNvGraphicFramePr>
-            <a:graphicFrameLocks xmlns:a="http://schemas.openxmlformats.org/drawingml/2006/main" noChangeAspect="1"/>
-          </wp:cNvGraphicFramePr>
-          <a:graphic xmlns:a="http://schemas.openxmlformats.org/drawingml/2006/main">
-            <a:graphicData uri="http://schemas.openxmlformats.org/drawingml/2006/picture">
-              <pic:pic xmlns:pic="http://schemas.openxmlformats.org/drawingml/2006/picture">
-                <pic:nvPicPr>
-                  <pic:cNvPr id="213221595" name="Imagem 5" descr="Interface gráfica do usuário, Texto&#10;&#10;O conteúdo gerado por IA pode estar incorreto."/>
-                  <pic:cNvPicPr>
-                    <a:picLocks noChangeAspect="1" noChangeArrowheads="1"/>
-                  </pic:cNvPicPr>
-                </pic:nvPicPr>
-                <pic:blipFill>
-                  <a:blip r:embed="rId1">
-                    <a:extLst>
-                      <a:ext uri="{28A0092B-C50C-407E-A947-70E740481C1C}">
-                        <a14:useLocalDpi xmlns:a14="http://schemas.microsoft.com/office/drawing/2010/main" val="0"/>
-                      </a:ext>
-                    </a:extLst>
-                  </a:blip>
-                  <a:srcRect/>
-                  <a:stretch>
-                    <a:fillRect/>
-                  </a:stretch>
-                </pic:blipFill>
-                <pic:spPr bwMode="auto">
-                  <a:xfrm>
-                    <a:off x="0" y="0"/>
-                    <a:ext cx="7298684" cy="910693"/>
-                  </a:xfrm>
-                  <a:prstGeom prst="rect">
-                    <a:avLst/>
-                  </a:prstGeom>
-                  <a:noFill/>
-                </pic:spPr>
-              </pic:pic>
-            </a:graphicData>
-          </a:graphic>
-          <wp14:sizeRelH relativeFrom="margin">
-            <wp14:pctWidth>0</wp14:pctWidth>
-          </wp14:sizeRelH>
-          <wp14:sizeRelV relativeFrom="margin">
-            <wp14:pctHeight>0</wp14:pctHeight>
-          </wp14:sizeRelV>
-        </wp:anchor>
-      </w:drawing>
-    </w:r>
-  </w:p>
-</w:hdr>
 </file>
 
 <file path=word/styles.xml><?xml version="1.0" encoding="utf-8"?>
@@ -1087,6 +931,7 @@
   <w:style w:type="character" w:default="1" w:styleId="Fontepargpadro">
     <w:name w:val="Default Paragraph Font"/>
     <w:uiPriority w:val="1"/>
+    <w:semiHidden/>
     <w:unhideWhenUsed/>
   </w:style>
   <w:style w:type="table" w:default="1" w:styleId="Tabelanormal">

</xml_diff>